<commit_message>
slivers practice and documentation
</commit_message>
<xml_diff>
--- a/Google Codelabs overview.docx
+++ b/Google Codelabs overview.docx
@@ -110,8 +110,113 @@
     </w:p>
     <w:p>
       <w:pPr>
+        <w:pStyle w:val="Heading1"/>
+      </w:pPr>
+      <w:r>
+        <w:t>Building scrolling experiences in Flutter</w:t>
+      </w:r>
+      <w:r>
+        <w:t>:</w:t>
+      </w:r>
+    </w:p>
+    <w:p>
+      <w:pPr>
         <w:pStyle w:val="ListParagraph"/>
-      </w:pPr>
+        <w:numPr>
+          <w:ilvl w:val="0"/>
+          <w:numId w:val="4"/>
+        </w:numPr>
+      </w:pPr>
+      <w:proofErr w:type="spellStart"/>
+      <w:r>
+        <w:t>CustomScrollView</w:t>
+      </w:r>
+      <w:proofErr w:type="spellEnd"/>
+      <w:r>
+        <w:t xml:space="preserve"> (in body of scaffold)</w:t>
+      </w:r>
+    </w:p>
+    <w:p>
+      <w:pPr>
+        <w:pStyle w:val="ListParagraph"/>
+        <w:numPr>
+          <w:ilvl w:val="0"/>
+          <w:numId w:val="4"/>
+        </w:numPr>
+      </w:pPr>
+      <w:proofErr w:type="spellStart"/>
+      <w:r>
+        <w:t>SliverAppbar</w:t>
+      </w:r>
+      <w:proofErr w:type="spellEnd"/>
+      <w:r>
+        <w:t xml:space="preserve"> (pinned, stretched, flexible space </w:t>
+      </w:r>
+      <w:proofErr w:type="gramStart"/>
+      <w:r>
+        <w:t>etc. )</w:t>
+      </w:r>
+      <w:proofErr w:type="gramEnd"/>
+    </w:p>
+    <w:p>
+      <w:pPr>
+        <w:pStyle w:val="ListParagraph"/>
+        <w:numPr>
+          <w:ilvl w:val="0"/>
+          <w:numId w:val="4"/>
+        </w:numPr>
+      </w:pPr>
+      <w:r>
+        <w:t xml:space="preserve">Flexible spacebar (collapse modes, </w:t>
+      </w:r>
+      <w:proofErr w:type="spellStart"/>
+      <w:r>
+        <w:t>strectch</w:t>
+      </w:r>
+      <w:proofErr w:type="spellEnd"/>
+      <w:r>
+        <w:t xml:space="preserve"> modes)</w:t>
+      </w:r>
+    </w:p>
+    <w:p>
+      <w:pPr>
+        <w:pStyle w:val="ListParagraph"/>
+        <w:numPr>
+          <w:ilvl w:val="0"/>
+          <w:numId w:val="4"/>
+        </w:numPr>
+      </w:pPr>
+      <w:r>
+        <w:t>Box Decoration (gradients)</w:t>
+      </w:r>
+    </w:p>
+    <w:p>
+      <w:pPr>
+        <w:pStyle w:val="ListParagraph"/>
+        <w:numPr>
+          <w:ilvl w:val="0"/>
+          <w:numId w:val="4"/>
+        </w:numPr>
+      </w:pPr>
+      <w:r>
+        <w:t>Sliver List (</w:t>
+      </w:r>
+      <w:proofErr w:type="gramStart"/>
+      <w:r>
+        <w:t>delegate :</w:t>
+      </w:r>
+      <w:proofErr w:type="gramEnd"/>
+      <w:r>
+        <w:t xml:space="preserve"> </w:t>
+      </w:r>
+      <w:proofErr w:type="spellStart"/>
+      <w:r>
+        <w:t>SliverChildBuilderDelegate</w:t>
+      </w:r>
+      <w:proofErr w:type="spellEnd"/>
+      <w:r>
+        <w:t>)</w:t>
+      </w:r>
     </w:p>
     <w:sectPr>
       <w:pgSz w:w="12240" w:h="15840"/>
@@ -464,6 +569,119 @@
       </w:rPr>
     </w:lvl>
   </w:abstractNum>
+  <w:abstractNum w:abstractNumId="3" w15:restartNumberingAfterBreak="0">
+    <w:nsid w:val="3AE21D95"/>
+    <w:multiLevelType w:val="hybridMultilevel"/>
+    <w:tmpl w:val="14DA58C6"/>
+    <w:lvl w:ilvl="0" w:tplc="04090001">
+      <w:start w:val="1"/>
+      <w:numFmt w:val="bullet"/>
+      <w:lvlText w:val=""/>
+      <w:lvlJc w:val="left"/>
+      <w:pPr>
+        <w:ind w:left="720" w:hanging="360"/>
+      </w:pPr>
+      <w:rPr>
+        <w:rFonts w:ascii="Symbol" w:hAnsi="Symbol" w:hint="default"/>
+      </w:rPr>
+    </w:lvl>
+    <w:lvl w:ilvl="1" w:tplc="04090003" w:tentative="1">
+      <w:start w:val="1"/>
+      <w:numFmt w:val="bullet"/>
+      <w:lvlText w:val="o"/>
+      <w:lvlJc w:val="left"/>
+      <w:pPr>
+        <w:ind w:left="1440" w:hanging="360"/>
+      </w:pPr>
+      <w:rPr>
+        <w:rFonts w:ascii="Courier New" w:hAnsi="Courier New" w:cs="Courier New" w:hint="default"/>
+      </w:rPr>
+    </w:lvl>
+    <w:lvl w:ilvl="2" w:tplc="04090005" w:tentative="1">
+      <w:start w:val="1"/>
+      <w:numFmt w:val="bullet"/>
+      <w:lvlText w:val=""/>
+      <w:lvlJc w:val="left"/>
+      <w:pPr>
+        <w:ind w:left="2160" w:hanging="360"/>
+      </w:pPr>
+      <w:rPr>
+        <w:rFonts w:ascii="Wingdings" w:hAnsi="Wingdings" w:hint="default"/>
+      </w:rPr>
+    </w:lvl>
+    <w:lvl w:ilvl="3" w:tplc="04090001" w:tentative="1">
+      <w:start w:val="1"/>
+      <w:numFmt w:val="bullet"/>
+      <w:lvlText w:val=""/>
+      <w:lvlJc w:val="left"/>
+      <w:pPr>
+        <w:ind w:left="2880" w:hanging="360"/>
+      </w:pPr>
+      <w:rPr>
+        <w:rFonts w:ascii="Symbol" w:hAnsi="Symbol" w:hint="default"/>
+      </w:rPr>
+    </w:lvl>
+    <w:lvl w:ilvl="4" w:tplc="04090003" w:tentative="1">
+      <w:start w:val="1"/>
+      <w:numFmt w:val="bullet"/>
+      <w:lvlText w:val="o"/>
+      <w:lvlJc w:val="left"/>
+      <w:pPr>
+        <w:ind w:left="3600" w:hanging="360"/>
+      </w:pPr>
+      <w:rPr>
+        <w:rFonts w:ascii="Courier New" w:hAnsi="Courier New" w:cs="Courier New" w:hint="default"/>
+      </w:rPr>
+    </w:lvl>
+    <w:lvl w:ilvl="5" w:tplc="04090005" w:tentative="1">
+      <w:start w:val="1"/>
+      <w:numFmt w:val="bullet"/>
+      <w:lvlText w:val=""/>
+      <w:lvlJc w:val="left"/>
+      <w:pPr>
+        <w:ind w:left="4320" w:hanging="360"/>
+      </w:pPr>
+      <w:rPr>
+        <w:rFonts w:ascii="Wingdings" w:hAnsi="Wingdings" w:hint="default"/>
+      </w:rPr>
+    </w:lvl>
+    <w:lvl w:ilvl="6" w:tplc="04090001" w:tentative="1">
+      <w:start w:val="1"/>
+      <w:numFmt w:val="bullet"/>
+      <w:lvlText w:val=""/>
+      <w:lvlJc w:val="left"/>
+      <w:pPr>
+        <w:ind w:left="5040" w:hanging="360"/>
+      </w:pPr>
+      <w:rPr>
+        <w:rFonts w:ascii="Symbol" w:hAnsi="Symbol" w:hint="default"/>
+      </w:rPr>
+    </w:lvl>
+    <w:lvl w:ilvl="7" w:tplc="04090003" w:tentative="1">
+      <w:start w:val="1"/>
+      <w:numFmt w:val="bullet"/>
+      <w:lvlText w:val="o"/>
+      <w:lvlJc w:val="left"/>
+      <w:pPr>
+        <w:ind w:left="5760" w:hanging="360"/>
+      </w:pPr>
+      <w:rPr>
+        <w:rFonts w:ascii="Courier New" w:hAnsi="Courier New" w:cs="Courier New" w:hint="default"/>
+      </w:rPr>
+    </w:lvl>
+    <w:lvl w:ilvl="8" w:tplc="04090005" w:tentative="1">
+      <w:start w:val="1"/>
+      <w:numFmt w:val="bullet"/>
+      <w:lvlText w:val=""/>
+      <w:lvlJc w:val="left"/>
+      <w:pPr>
+        <w:ind w:left="6480" w:hanging="360"/>
+      </w:pPr>
+      <w:rPr>
+        <w:rFonts w:ascii="Wingdings" w:hAnsi="Wingdings" w:hint="default"/>
+      </w:rPr>
+    </w:lvl>
+  </w:abstractNum>
   <w:num w:numId="1" w16cid:durableId="940795900">
     <w:abstractNumId w:val="0"/>
   </w:num>
@@ -472,6 +690,9 @@
   </w:num>
   <w:num w:numId="3" w16cid:durableId="595525638">
     <w:abstractNumId w:val="2"/>
+  </w:num>
+  <w:num w:numId="4" w16cid:durableId="1215770761">
+    <w:abstractNumId w:val="3"/>
   </w:num>
 </w:numbering>
 </file>

</xml_diff>